<commit_message>
Fixed dates on resume
</commit_message>
<xml_diff>
--- a/public/Resume.docx
+++ b/public/Resume.docx
@@ -539,8 +539,6 @@
           <w:sz w:val="24"/>
         </w:rPr>
       </w:pPr>
-      <w:bookmarkStart w:id="0" w:name="_GoBack"/>
-      <w:bookmarkEnd w:id="0"/>
       <w:r>
         <w:rPr>
           <w:rFonts w:ascii="Times New Roman" w:hAnsi="Times New Roman" w:cs="Times New Roman"/>
@@ -1249,6 +1247,8 @@
           <w:rFonts w:ascii="Times New Roman" w:hAnsi="Times New Roman" w:cs="Times New Roman"/>
         </w:rPr>
       </w:pPr>
+      <w:bookmarkStart w:id="0" w:name="_GoBack"/>
+      <w:bookmarkEnd w:id="0"/>
     </w:p>
     <w:p>
       <w:pPr>
@@ -1365,7 +1365,13 @@
         <w:rPr>
           <w:rFonts w:ascii="Times New Roman" w:hAnsi="Times New Roman" w:cs="Times New Roman"/>
         </w:rPr>
-        <w:t>August 2017 – January</w:t>
+        <w:t>August 2016</w:t>
+      </w:r>
+      <w:r>
+        <w:rPr>
+          <w:rFonts w:ascii="Times New Roman" w:hAnsi="Times New Roman" w:cs="Times New Roman"/>
+        </w:rPr>
+        <w:t xml:space="preserve"> – January</w:t>
       </w:r>
       <w:r>
         <w:rPr>
@@ -1427,7 +1433,7 @@
         <w:rPr>
           <w:rFonts w:ascii="Times New Roman" w:hAnsi="Times New Roman" w:cs="Times New Roman"/>
         </w:rPr>
-        <w:t>July 2014 – August 2017</w:t>
+        <w:t>July 2014 – August 2016</w:t>
       </w:r>
     </w:p>
     <w:sectPr>
@@ -2817,7 +2823,7 @@
 </file>
 
 <file path=customXml/itemProps1.xml><?xml version="1.0" encoding="utf-8"?>
-<ds:datastoreItem xmlns:ds="http://schemas.openxmlformats.org/officeDocument/2006/customXml" ds:itemID="{09AACF06-731E-45C9-A331-0A76055FA42E}">
+<ds:datastoreItem xmlns:ds="http://schemas.openxmlformats.org/officeDocument/2006/customXml" ds:itemID="{F90FBF80-1C5B-4888-96BA-991707FE1FE3}">
   <ds:schemaRefs>
     <ds:schemaRef ds:uri="http://schemas.openxmlformats.org/officeDocument/2006/bibliography"/>
   </ds:schemaRefs>

</xml_diff>